<commit_message>
Upgraded to use Kubernetes 1.7.6 using Kops
</commit_message>
<xml_diff>
--- a/docs/Kubernetes-on-AWS-QuickStart-Abstract.docx
+++ b/docs/Kubernetes-on-AWS-QuickStart-Abstract.docx
@@ -74,7 +74,13 @@
         <w:t>.</w:t>
       </w:r>
       <w:r>
-        <w:t xml:space="preserve">  But Docker isn't the only folks developing container technology.</w:t>
+        <w:t xml:space="preserve">  But Docker isn't the only </w:t>
+      </w:r>
+      <w:r>
+        <w:t xml:space="preserve">one </w:t>
+      </w:r>
+      <w:r>
+        <w:t>developing container technology.</w:t>
       </w:r>
       <w:r>
         <w:t xml:space="preserve">  </w:t>

</xml_diff>